<commit_message>
Update Protein Prediction Bibliography.docx
</commit_message>
<xml_diff>
--- a/Protein Prediction Bibliography.docx
+++ b/Protein Prediction Bibliography.docx
@@ -192,21 +192,63 @@
           <w:rPr>
             <w:rStyle w:val="Hyperlink"/>
           </w:rPr>
-          <w:t>https://www.ncbi.nlm.nih.gov/pmc/articles/PMC6748</w:t>
+          <w:t>https://www.ncbi.nlm.nih.gov/pmc/articles/PMC6748739/</w:t>
+        </w:r>
+      </w:hyperlink>
+      <w:r>
+        <w:t xml:space="preserve"> </w:t>
+      </w:r>
+    </w:p>
+    <w:p/>
+    <w:p>
+      <w:r>
+        <w:t>Protein Folding</w:t>
+      </w:r>
+    </w:p>
+    <w:p>
+      <w:hyperlink r:id="rId13" w:history="1">
+        <w:r>
+          <w:rPr>
+            <w:rStyle w:val="Hyperlink"/>
+          </w:rPr>
+          <w:t>https://chemistrytalk.org/pro</w:t>
         </w:r>
         <w:r>
           <w:rPr>
             <w:rStyle w:val="Hyperlink"/>
           </w:rPr>
-          <w:t>7</w:t>
-        </w:r>
-        <w:r>
-          <w:rPr>
-            <w:rStyle w:val="Hyperlink"/>
-          </w:rPr>
-          <w:t>39/</w:t>
+          <w:t>tein-folding/</w:t>
         </w:r>
       </w:hyperlink>
+      <w:r>
+        <w:t xml:space="preserve"> </w:t>
+      </w:r>
+    </w:p>
+    <w:p/>
+    <w:p>
+      <w:proofErr w:type="spellStart"/>
+      <w:r>
+        <w:t>Kabsch</w:t>
+      </w:r>
+      <w:proofErr w:type="spellEnd"/>
+    </w:p>
+    <w:p>
+      <w:proofErr w:type="spellStart"/>
+      <w:r>
+        <w:t>Kabsch</w:t>
+      </w:r>
+      <w:proofErr w:type="spellEnd"/>
+      <w:r>
+        <w:t xml:space="preserve">, W. (1976). A solution for the best rotation to relate two sets of vectors. Acta </w:t>
+      </w:r>
+      <w:proofErr w:type="spellStart"/>
+      <w:r>
+        <w:t>Cryst</w:t>
+      </w:r>
+      <w:proofErr w:type="spellEnd"/>
+      <w:r>
+        <w:t>. A32, 922–923.</w:t>
+      </w:r>
       <w:r>
         <w:t xml:space="preserve"> </w:t>
       </w:r>

</xml_diff>